<commit_message>
Remove ignored files from Git index
</commit_message>
<xml_diff>
--- a/SE/Borrow_Book_Buddy_SRS.docx
+++ b/SE/Borrow_Book_Buddy_SRS.docx
@@ -466,8 +466,6 @@
       <w:r>
         <w:t>familiar</w:t>
       </w:r>
-      <w:bookmarkStart w:id="0" w:name="_GoBack"/>
-      <w:bookmarkEnd w:id="0"/>
       <w:r>
         <w:t xml:space="preserve"> </w:t>
       </w:r>
@@ -534,11 +532,14 @@
         </w:rPr>
         <w:t>6. Appendices</w:t>
       </w:r>
+      <w:bookmarkStart w:id="0" w:name="_GoBack"/>
+      <w:bookmarkEnd w:id="0"/>
     </w:p>
     <w:p>
       <w:r>
         <w:rPr>
           <w:b/>
+          <w:u w:val="words"/>
         </w:rPr>
         <w:t>6.1 Glossary of Terms</w:t>
       </w:r>
@@ -546,12 +547,18 @@
       <w:r>
         <w:rPr>
           <w:b/>
+          <w:u w:val="words"/>
         </w:rPr>
         <w:t>:</w:t>
       </w:r>
       <w:proofErr w:type="gramEnd"/>
       <w:r>
+        <w:rPr>
+          <w:u w:val="words"/>
+        </w:rPr>
         <w:br/>
+      </w:r>
+      <w:r>
         <w:t>• ISBN: International Standard Book Number, a unique identifier for books.</w:t>
       </w:r>
       <w:r>
@@ -13251,7 +13258,7 @@
 </file>
 
 <file path=customXml/itemProps1.xml><?xml version="1.0" encoding="utf-8"?>
-<ds:datastoreItem xmlns:ds="http://schemas.openxmlformats.org/officeDocument/2006/customXml" ds:itemID="{97D18C1F-7C86-4DFB-8929-6E091442C3A7}">
+<ds:datastoreItem xmlns:ds="http://schemas.openxmlformats.org/officeDocument/2006/customXml" ds:itemID="{93E1738C-76BC-4040-9A61-B8762789D9B0}">
   <ds:schemaRefs>
     <ds:schemaRef ds:uri="http://schemas.openxmlformats.org/officeDocument/2006/bibliography"/>
   </ds:schemaRefs>

</xml_diff>